<commit_message>
updated instructions and added code to skip subjects without betas...
</commit_message>
<xml_diff>
--- a/files/FullPipelineV2.docx
+++ b/files/FullPipelineV2.docx
@@ -5006,10 +5006,40 @@
           <w:rFonts w:ascii="Arial" w:hAnsi="Arial" w:cs="Arial"/>
           <w:sz w:val="22"/>
           <w:szCs w:val="22"/>
+        </w:rPr>
+        <w:t>export PATH=${PATH}:/Applications/</w:t>
+      </w:r>
+      <w:r>
+        <w:rPr>
+          <w:rFonts w:ascii="Arial" w:hAnsi="Arial" w:cs="Arial"/>
+          <w:sz w:val="22"/>
+          <w:szCs w:val="22"/>
+        </w:rPr>
+        <w:t>ANTS</w:t>
+      </w:r>
+      <w:r>
+        <w:rPr>
+          <w:rFonts w:ascii="Arial" w:hAnsi="Arial" w:cs="Arial"/>
+          <w:sz w:val="22"/>
+          <w:szCs w:val="22"/>
+        </w:rPr>
+        <w:t>/bin</w:t>
+      </w:r>
+    </w:p>
+    <w:p>
+      <w:pPr>
+        <w:pStyle w:val="Compact"/>
+        <w:numPr>
+          <w:ilvl w:val="0"/>
+          <w:numId w:val="24"/>
+        </w:numPr>
+        <w:rPr>
+          <w:rFonts w:ascii="Arial" w:hAnsi="Arial" w:cs="Arial"/>
+          <w:sz w:val="22"/>
+          <w:szCs w:val="22"/>
           <w:lang w:val="en-GB"/>
         </w:rPr>
-        <w:t>Example: t</w:t>
-      </w:r>
+      </w:pPr>
       <w:r>
         <w:rPr>
           <w:rFonts w:ascii="Arial" w:hAnsi="Arial" w:cs="Arial"/>
@@ -5017,57 +5047,51 @@
           <w:szCs w:val="22"/>
           <w:lang w:val="en-GB"/>
         </w:rPr>
-        <w:t>ransformToCustomMNI</w:t>
-      </w:r>
-      <w:r>
-        <w:rPr>
-          <w:rFonts w:ascii="Arial" w:hAnsi="Arial" w:cs="Arial"/>
-          <w:sz w:val="22"/>
-          <w:szCs w:val="22"/>
-          <w:lang w:val="en-GB"/>
-        </w:rPr>
-        <w:t>.sh SubjectList30mo_NIHVWM_ICPipe_Gr1.prn</w:t>
-      </w:r>
-    </w:p>
-    <w:p>
-      <w:pPr>
-        <w:pStyle w:val="Compact"/>
-        <w:numPr>
-          <w:ilvl w:val="0"/>
-          <w:numId w:val="24"/>
-        </w:numPr>
-        <w:rPr>
-          <w:rFonts w:ascii="Arial" w:hAnsi="Arial" w:cs="Arial"/>
-          <w:sz w:val="22"/>
-          <w:szCs w:val="22"/>
-          <w:lang w:val="en-GB"/>
-        </w:rPr>
-      </w:pPr>
-      <w:r>
-        <w:rPr>
-          <w:rFonts w:ascii="Arial" w:hAnsi="Arial" w:cs="Arial"/>
-          <w:sz w:val="22"/>
-          <w:szCs w:val="22"/>
-        </w:rPr>
-        <w:t>export PATH=${PATH}:/Applications/</w:t>
-      </w:r>
-      <w:r>
-        <w:rPr>
-          <w:rFonts w:ascii="Arial" w:hAnsi="Arial" w:cs="Arial"/>
-          <w:sz w:val="22"/>
-          <w:szCs w:val="22"/>
-        </w:rPr>
-        <w:t>ANTS</w:t>
+        <w:t>from Data folder, run the following…</w:t>
       </w:r>
       <w:bookmarkStart w:id="14" w:name="_GoBack"/>
       <w:bookmarkEnd w:id="14"/>
-      <w:r>
-        <w:rPr>
-          <w:rFonts w:ascii="Arial" w:hAnsi="Arial" w:cs="Arial"/>
-          <w:sz w:val="22"/>
-          <w:szCs w:val="22"/>
-        </w:rPr>
-        <w:t>/bin</w:t>
+    </w:p>
+    <w:p>
+      <w:pPr>
+        <w:pStyle w:val="Compact"/>
+        <w:numPr>
+          <w:ilvl w:val="0"/>
+          <w:numId w:val="24"/>
+        </w:numPr>
+        <w:rPr>
+          <w:rFonts w:ascii="Arial" w:hAnsi="Arial" w:cs="Arial"/>
+          <w:sz w:val="22"/>
+          <w:szCs w:val="22"/>
+          <w:lang w:val="en-GB"/>
+        </w:rPr>
+      </w:pPr>
+      <w:r>
+        <w:rPr>
+          <w:rFonts w:ascii="Arial" w:hAnsi="Arial" w:cs="Arial"/>
+          <w:sz w:val="22"/>
+          <w:szCs w:val="22"/>
+          <w:lang w:val="en-GB"/>
+        </w:rPr>
+        <w:t>Example: t</w:t>
+      </w:r>
+      <w:r>
+        <w:rPr>
+          <w:rFonts w:ascii="Arial" w:hAnsi="Arial" w:cs="Arial"/>
+          <w:sz w:val="22"/>
+          <w:szCs w:val="22"/>
+          <w:lang w:val="en-GB"/>
+        </w:rPr>
+        <w:t>ransformToCustomMNI</w:t>
+      </w:r>
+      <w:r>
+        <w:rPr>
+          <w:rFonts w:ascii="Arial" w:hAnsi="Arial" w:cs="Arial"/>
+          <w:sz w:val="22"/>
+          <w:szCs w:val="22"/>
+          <w:lang w:val="en-GB"/>
+        </w:rPr>
+        <w:t>.sh SubjectList30mo_NIHVWM_ICPipe_Gr1.prn</w:t>
       </w:r>
     </w:p>
     <w:p>

</xml_diff>